<commit_message>
Video and Audio Animation
</commit_message>
<xml_diff>
--- a/MC_Progress.docx
+++ b/MC_Progress.docx
@@ -4089,21 +4089,7 @@
           <w:b/>
           <w:bCs/>
         </w:rPr>
-        <w:t>0</w:t>
-      </w:r>
-      <w:r>
-        <w:rPr>
-          <w:b/>
-          <w:bCs/>
-        </w:rPr>
-        <w:t>3</w:t>
-      </w:r>
-      <w:r>
-        <w:rPr>
-          <w:b/>
-          <w:bCs/>
-        </w:rPr>
-        <w:t xml:space="preserve">: </w:t>
+        <w:t xml:space="preserve">03: </w:t>
       </w:r>
       <w:r>
         <w:t>Define Button for animation.</w:t>
@@ -4130,30 +4116,10 @@
           <w:b/>
           <w:bCs/>
         </w:rPr>
-        <w:t>0</w:t>
-      </w:r>
-      <w:r>
-        <w:rPr>
-          <w:b/>
-          <w:bCs/>
-        </w:rPr>
-        <w:t>4</w:t>
-      </w:r>
-      <w:r>
-        <w:rPr>
-          <w:b/>
-          <w:bCs/>
-        </w:rPr>
-        <w:t xml:space="preserve">: </w:t>
-      </w:r>
-      <w:r>
-        <w:t xml:space="preserve">Define </w:t>
-      </w:r>
-      <w:r>
-        <w:t>Function</w:t>
-      </w:r>
-      <w:r>
-        <w:t xml:space="preserve"> for animation.</w:t>
+        <w:t xml:space="preserve">04: </w:t>
+      </w:r>
+      <w:r>
+        <w:t>Define Function for animation.</w:t>
       </w:r>
     </w:p>
     <w:p/>
@@ -4359,8 +4325,375 @@
           <w:highlight w:val="green"/>
           <w:u w:val="single"/>
         </w:rPr>
-        <w:t xml:space="preserve">Lecture </w:t>
-      </w:r>
+        <w:t>Lecture 12</w:t>
+      </w:r>
+    </w:p>
+    <w:p>
+      <w:r>
+        <w:rPr>
+          <w:b/>
+          <w:bCs/>
+        </w:rPr>
+        <w:t xml:space="preserve">Video </w:t>
+      </w:r>
+      <w:r>
+        <w:rPr>
+          <w:b/>
+          <w:bCs/>
+        </w:rPr>
+        <w:t>Animation:</w:t>
+      </w:r>
+      <w:r>
+        <w:rPr>
+          <w:b/>
+          <w:bCs/>
+        </w:rPr>
+        <w:t xml:space="preserve"> </w:t>
+      </w:r>
+    </w:p>
+    <w:p>
+      <w:r>
+        <w:rPr>
+          <w:b/>
+          <w:bCs/>
+        </w:rPr>
+        <w:t>Step</w:t>
+      </w:r>
+      <w:r>
+        <w:rPr>
+          <w:b/>
+          <w:bCs/>
+        </w:rPr>
+        <w:t>0</w:t>
+      </w:r>
+      <w:r>
+        <w:rPr>
+          <w:b/>
+          <w:bCs/>
+        </w:rPr>
+        <w:t>1</w:t>
+      </w:r>
+      <w:r>
+        <w:rPr>
+          <w:b/>
+          <w:bCs/>
+        </w:rPr>
+        <w:t xml:space="preserve">: </w:t>
+      </w:r>
+      <w:r>
+        <w:t>In previous project add new activity and add video view in xml of that activity as follow.</w:t>
+      </w:r>
+    </w:p>
+    <w:p>
+      <w:r>
+        <w:rPr>
+          <w:noProof/>
+        </w:rPr>
+        <w:drawing>
+          <wp:anchor distT="0" distB="0" distL="114300" distR="114300" simplePos="0" relativeHeight="251691008" behindDoc="0" locked="0" layoutInCell="1" allowOverlap="1" wp14:anchorId="23EF6BFD" wp14:editId="0022ACDD">
+            <wp:simplePos x="0" y="0"/>
+            <wp:positionH relativeFrom="column">
+              <wp:posOffset>0</wp:posOffset>
+            </wp:positionH>
+            <wp:positionV relativeFrom="page">
+              <wp:posOffset>5569527</wp:posOffset>
+            </wp:positionV>
+            <wp:extent cx="5943600" cy="2746375"/>
+            <wp:effectExtent l="0" t="0" r="0" b="0"/>
+            <wp:wrapTopAndBottom/>
+            <wp:docPr id="234" name="Picture 234"/>
+            <wp:cNvGraphicFramePr>
+              <a:graphicFrameLocks xmlns:a="http://schemas.openxmlformats.org/drawingml/2006/main" noChangeAspect="1"/>
+            </wp:cNvGraphicFramePr>
+            <a:graphic xmlns:a="http://schemas.openxmlformats.org/drawingml/2006/main">
+              <a:graphicData uri="http://schemas.openxmlformats.org/drawingml/2006/picture">
+                <pic:pic xmlns:pic="http://schemas.openxmlformats.org/drawingml/2006/picture">
+                  <pic:nvPicPr>
+                    <pic:cNvPr id="1" name=""/>
+                    <pic:cNvPicPr/>
+                  </pic:nvPicPr>
+                  <pic:blipFill>
+                    <a:blip r:embed="rId49">
+                      <a:extLst>
+                        <a:ext uri="{28A0092B-C50C-407E-A947-70E740481C1C}">
+                          <a14:useLocalDpi xmlns:a14="http://schemas.microsoft.com/office/drawing/2010/main" val="0"/>
+                        </a:ext>
+                      </a:extLst>
+                    </a:blip>
+                    <a:stretch>
+                      <a:fillRect/>
+                    </a:stretch>
+                  </pic:blipFill>
+                  <pic:spPr>
+                    <a:xfrm>
+                      <a:off x="0" y="0"/>
+                      <a:ext cx="5943600" cy="2746375"/>
+                    </a:xfrm>
+                    <a:prstGeom prst="rect">
+                      <a:avLst/>
+                    </a:prstGeom>
+                  </pic:spPr>
+                </pic:pic>
+              </a:graphicData>
+            </a:graphic>
+          </wp:anchor>
+        </w:drawing>
+      </w:r>
+    </w:p>
+    <w:p/>
+    <w:p/>
+    <w:p>
+      <w:r>
+        <w:rPr>
+          <w:b/>
+          <w:bCs/>
+        </w:rPr>
+        <w:lastRenderedPageBreak/>
+        <w:t>Step</w:t>
+      </w:r>
+      <w:r>
+        <w:rPr>
+          <w:b/>
+          <w:bCs/>
+        </w:rPr>
+        <w:t>0</w:t>
+      </w:r>
+      <w:r>
+        <w:rPr>
+          <w:b/>
+          <w:bCs/>
+        </w:rPr>
+        <w:t>2</w:t>
+      </w:r>
+      <w:r>
+        <w:rPr>
+          <w:b/>
+          <w:bCs/>
+        </w:rPr>
+        <w:t xml:space="preserve">: </w:t>
+      </w:r>
+      <w:r>
+        <w:t>Put video file in res/raw folder and design activity code in java class as follow</w:t>
+      </w:r>
+    </w:p>
+    <w:p>
+      <w:r>
+        <w:rPr>
+          <w:noProof/>
+        </w:rPr>
+        <w:drawing>
+          <wp:anchor distT="0" distB="0" distL="114300" distR="114300" simplePos="0" relativeHeight="251692032" behindDoc="0" locked="0" layoutInCell="1" allowOverlap="1" wp14:anchorId="720DA094" wp14:editId="4A6C6059">
+            <wp:simplePos x="0" y="0"/>
+            <wp:positionH relativeFrom="column">
+              <wp:posOffset>0</wp:posOffset>
+            </wp:positionH>
+            <wp:positionV relativeFrom="paragraph">
+              <wp:posOffset>-742</wp:posOffset>
+            </wp:positionV>
+            <wp:extent cx="6292083" cy="3333766"/>
+            <wp:effectExtent l="0" t="0" r="0" b="0"/>
+            <wp:wrapTopAndBottom/>
+            <wp:docPr id="235" name="Picture 235"/>
+            <wp:cNvGraphicFramePr>
+              <a:graphicFrameLocks xmlns:a="http://schemas.openxmlformats.org/drawingml/2006/main" noChangeAspect="1"/>
+            </wp:cNvGraphicFramePr>
+            <a:graphic xmlns:a="http://schemas.openxmlformats.org/drawingml/2006/main">
+              <a:graphicData uri="http://schemas.openxmlformats.org/drawingml/2006/picture">
+                <pic:pic xmlns:pic="http://schemas.openxmlformats.org/drawingml/2006/picture">
+                  <pic:nvPicPr>
+                    <pic:cNvPr id="1" name=""/>
+                    <pic:cNvPicPr/>
+                  </pic:nvPicPr>
+                  <pic:blipFill>
+                    <a:blip r:embed="rId50">
+                      <a:extLst>
+                        <a:ext uri="{28A0092B-C50C-407E-A947-70E740481C1C}">
+                          <a14:useLocalDpi xmlns:a14="http://schemas.microsoft.com/office/drawing/2010/main" val="0"/>
+                        </a:ext>
+                      </a:extLst>
+                    </a:blip>
+                    <a:stretch>
+                      <a:fillRect/>
+                    </a:stretch>
+                  </pic:blipFill>
+                  <pic:spPr>
+                    <a:xfrm>
+                      <a:off x="0" y="0"/>
+                      <a:ext cx="6292083" cy="3333766"/>
+                    </a:xfrm>
+                    <a:prstGeom prst="rect">
+                      <a:avLst/>
+                    </a:prstGeom>
+                  </pic:spPr>
+                </pic:pic>
+              </a:graphicData>
+            </a:graphic>
+          </wp:anchor>
+        </w:drawing>
+      </w:r>
+    </w:p>
+    <w:p>
+      <w:r>
+        <w:rPr>
+          <w:noProof/>
+        </w:rPr>
+        <w:drawing>
+          <wp:anchor distT="0" distB="0" distL="114300" distR="114300" simplePos="0" relativeHeight="251693056" behindDoc="0" locked="0" layoutInCell="1" allowOverlap="1" wp14:anchorId="0D831837" wp14:editId="1F79AFB2">
+            <wp:simplePos x="0" y="0"/>
+            <wp:positionH relativeFrom="margin">
+              <wp:posOffset>-498764</wp:posOffset>
+            </wp:positionH>
+            <wp:positionV relativeFrom="page">
+              <wp:posOffset>5106390</wp:posOffset>
+            </wp:positionV>
+            <wp:extent cx="6922770" cy="2516505"/>
+            <wp:effectExtent l="0" t="0" r="0" b="0"/>
+            <wp:wrapTopAndBottom/>
+            <wp:docPr id="236" name="Picture 236"/>
+            <wp:cNvGraphicFramePr>
+              <a:graphicFrameLocks xmlns:a="http://schemas.openxmlformats.org/drawingml/2006/main" noChangeAspect="1"/>
+            </wp:cNvGraphicFramePr>
+            <a:graphic xmlns:a="http://schemas.openxmlformats.org/drawingml/2006/main">
+              <a:graphicData uri="http://schemas.openxmlformats.org/drawingml/2006/picture">
+                <pic:pic xmlns:pic="http://schemas.openxmlformats.org/drawingml/2006/picture">
+                  <pic:nvPicPr>
+                    <pic:cNvPr id="1" name=""/>
+                    <pic:cNvPicPr/>
+                  </pic:nvPicPr>
+                  <pic:blipFill>
+                    <a:blip r:embed="rId51">
+                      <a:extLst>
+                        <a:ext uri="{28A0092B-C50C-407E-A947-70E740481C1C}">
+                          <a14:useLocalDpi xmlns:a14="http://schemas.microsoft.com/office/drawing/2010/main" val="0"/>
+                        </a:ext>
+                      </a:extLst>
+                    </a:blip>
+                    <a:stretch>
+                      <a:fillRect/>
+                    </a:stretch>
+                  </pic:blipFill>
+                  <pic:spPr>
+                    <a:xfrm>
+                      <a:off x="0" y="0"/>
+                      <a:ext cx="6922770" cy="2516505"/>
+                    </a:xfrm>
+                    <a:prstGeom prst="rect">
+                      <a:avLst/>
+                    </a:prstGeom>
+                  </pic:spPr>
+                </pic:pic>
+              </a:graphicData>
+            </a:graphic>
+            <wp14:sizeRelH relativeFrom="margin">
+              <wp14:pctWidth>0</wp14:pctWidth>
+            </wp14:sizeRelH>
+            <wp14:sizeRelV relativeFrom="margin">
+              <wp14:pctHeight>0</wp14:pctHeight>
+            </wp14:sizeRelV>
+          </wp:anchor>
+        </w:drawing>
+      </w:r>
+      <w:r>
+        <w:rPr>
+          <w:b/>
+          <w:bCs/>
+        </w:rPr>
+        <w:t>Step</w:t>
+      </w:r>
+      <w:r>
+        <w:rPr>
+          <w:b/>
+          <w:bCs/>
+        </w:rPr>
+        <w:t>0</w:t>
+      </w:r>
+      <w:r>
+        <w:rPr>
+          <w:b/>
+          <w:bCs/>
+        </w:rPr>
+        <w:t>3</w:t>
+      </w:r>
+      <w:r>
+        <w:rPr>
+          <w:b/>
+          <w:bCs/>
+        </w:rPr>
+        <w:t xml:space="preserve">: </w:t>
+      </w:r>
+      <w:r>
+        <w:t xml:space="preserve">Add media controller to control the video </w:t>
+      </w:r>
+      <w:proofErr w:type="spellStart"/>
+      <w:r>
+        <w:t>i.e</w:t>
+      </w:r>
+      <w:proofErr w:type="spellEnd"/>
+      <w:r>
+        <w:t xml:space="preserve"> lay/pause etc.</w:t>
+      </w:r>
+      <w:r>
+        <w:t xml:space="preserve"> as follow</w:t>
+      </w:r>
+    </w:p>
+    <w:p/>
+    <w:p>
+      <w:r>
+        <w:rPr>
+          <w:b/>
+          <w:bCs/>
+        </w:rPr>
+        <w:t>Step</w:t>
+      </w:r>
+      <w:r>
+        <w:rPr>
+          <w:b/>
+          <w:bCs/>
+        </w:rPr>
+        <w:t>0</w:t>
+      </w:r>
+      <w:r>
+        <w:rPr>
+          <w:b/>
+          <w:bCs/>
+        </w:rPr>
+        <w:t>4</w:t>
+      </w:r>
+      <w:r>
+        <w:rPr>
+          <w:b/>
+          <w:bCs/>
+        </w:rPr>
+        <w:t xml:space="preserve">: </w:t>
+      </w:r>
+      <w:r>
+        <w:t xml:space="preserve">In similar way instead of using media controller, </w:t>
+      </w:r>
+      <w:r>
+        <w:t xml:space="preserve">we use </w:t>
+      </w:r>
+      <w:proofErr w:type="spellStart"/>
+      <w:r>
+        <w:t>MediaPlayer</w:t>
+      </w:r>
+      <w:proofErr w:type="spellEnd"/>
+      <w:r>
+        <w:t xml:space="preserve"> class to play and control audio.</w:t>
+      </w:r>
+    </w:p>
+    <w:p/>
+    <w:p/>
+    <w:p/>
+    <w:p>
+      <w:pPr>
+        <w:pStyle w:val="Heading2"/>
+        <w:jc w:val="center"/>
+        <w:rPr>
+          <w:b/>
+          <w:bCs/>
+          <w:u w:val="single"/>
+        </w:rPr>
+      </w:pPr>
       <w:r>
         <w:rPr>
           <w:b/>
@@ -4368,36 +4701,23 @@
           <w:highlight w:val="green"/>
           <w:u w:val="single"/>
         </w:rPr>
-        <w:t>12</w:t>
-      </w:r>
-    </w:p>
-    <w:p>
-      <w:r>
-        <w:rPr>
-          <w:b/>
-          <w:bCs/>
-        </w:rPr>
-        <w:t xml:space="preserve">Video </w:t>
-      </w:r>
-      <w:r>
-        <w:rPr>
-          <w:b/>
-          <w:bCs/>
-        </w:rPr>
-        <w:t>Animation:</w:t>
-      </w:r>
-      <w:r>
-        <w:rPr>
-          <w:b/>
-          <w:bCs/>
-        </w:rPr>
-        <w:t xml:space="preserve"> </w:t>
+        <w:lastRenderedPageBreak/>
+        <w:t>Lecture 1</w:t>
+      </w:r>
+      <w:r>
+        <w:rPr>
+          <w:b/>
+          <w:bCs/>
+          <w:highlight w:val="green"/>
+          <w:u w:val="single"/>
+        </w:rPr>
+        <w:t>3</w:t>
       </w:r>
     </w:p>
     <w:p/>
     <w:sectPr>
-      <w:headerReference w:type="default" r:id="rId49"/>
-      <w:footerReference w:type="default" r:id="rId50"/>
+      <w:headerReference w:type="default" r:id="rId52"/>
+      <w:footerReference w:type="default" r:id="rId53"/>
       <w:pgSz w:w="12240" w:h="15840"/>
       <w:pgMar w:top="1440" w:right="1440" w:bottom="1440" w:left="1440" w:header="720" w:footer="720" w:gutter="0"/>
       <w:pgBorders w:offsetFrom="page">

</xml_diff>